<commit_message>
add 9 basic java exercises
</commit_message>
<xml_diff>
--- a/Java cơ bản.docx
+++ b/Java cơ bản.docx
@@ -2515,11 +2515,27 @@
         </w:rPr>
       </w:pPr>
       <w:r>
-        <w:t xml:space="preserve">e. Thêm 1 phần tử mới vào mảng f. </w:t>
-      </w:r>
-      <w:proofErr w:type="spellStart"/>
-      <w:r>
-        <w:t>Xoá</w:t>
+        <w:t xml:space="preserve">e. Thêm 1 phần tử mới vào mảng </w:t>
+      </w:r>
+    </w:p>
+    <w:p>
+      <w:pPr>
+        <w:tabs>
+          <w:tab w:val="left" w:pos="284"/>
+          <w:tab w:val="left" w:pos="2835"/>
+          <w:tab w:val="left" w:pos="4962"/>
+          <w:tab w:val="left" w:pos="7371"/>
+        </w:tabs>
+        <w:rPr>
+          <w:lang w:val="en-US"/>
+        </w:rPr>
+      </w:pPr>
+      <w:r>
+        <w:t>f. Xo</w:t>
+      </w:r>
+      <w:proofErr w:type="spellStart"/>
+      <w:r>
+        <w:t>á</w:t>
       </w:r>
       <w:proofErr w:type="spellEnd"/>
       <w:r>
@@ -2571,7 +2587,16 @@
         </w:rPr>
       </w:pPr>
       <w:r>
-        <w:t xml:space="preserve">a. Độ dài của s </w:t>
+        <w:t>a. Độ dài của s</w:t>
+      </w:r>
+      <w:r>
+        <w:rPr>
+          <w:lang w:val="en-US"/>
+        </w:rPr>
+        <w:t>.</w:t>
+      </w:r>
+      <w:r>
+        <w:t xml:space="preserve"> </w:t>
       </w:r>
     </w:p>
     <w:p>
@@ -2595,55 +2620,100 @@
       </w:r>
       <w:proofErr w:type="spellEnd"/>
       <w:r>
-        <w:t xml:space="preserve"> bỏ khoảng trắng thừa của s </w:t>
-      </w:r>
-    </w:p>
-    <w:p>
-      <w:pPr>
-        <w:tabs>
-          <w:tab w:val="left" w:pos="284"/>
-          <w:tab w:val="left" w:pos="2835"/>
-          <w:tab w:val="left" w:pos="4962"/>
-          <w:tab w:val="left" w:pos="7371"/>
-        </w:tabs>
-        <w:rPr>
-          <w:lang w:val="en-US"/>
-        </w:rPr>
-      </w:pPr>
-      <w:r>
-        <w:t xml:space="preserve">c. Đếm số từ của s và xuất mỗi từ nằm trên 1 dòng </w:t>
-      </w:r>
-    </w:p>
-    <w:p>
-      <w:pPr>
-        <w:tabs>
-          <w:tab w:val="left" w:pos="284"/>
-          <w:tab w:val="left" w:pos="2835"/>
-          <w:tab w:val="left" w:pos="4962"/>
-          <w:tab w:val="left" w:pos="7371"/>
-        </w:tabs>
-        <w:rPr>
-          <w:lang w:val="en-US"/>
-        </w:rPr>
-      </w:pPr>
-      <w:r>
-        <w:t xml:space="preserve">d. nhập số tự nhiên k, xuất k ký tự bên trái của s, k kí tự bên phải của s </w:t>
-      </w:r>
-    </w:p>
-    <w:p>
-      <w:pPr>
-        <w:tabs>
-          <w:tab w:val="left" w:pos="284"/>
-          <w:tab w:val="left" w:pos="2835"/>
-          <w:tab w:val="left" w:pos="4962"/>
-          <w:tab w:val="left" w:pos="7371"/>
-        </w:tabs>
-        <w:rPr>
-          <w:lang w:val="en-US"/>
-        </w:rPr>
-      </w:pPr>
-      <w:r>
-        <w:t xml:space="preserve">e. nhập số tự nhiên k, n, xuất n kí tự của s kể từ vị trí k </w:t>
+        <w:t xml:space="preserve"> bỏ khoảng trắng thừa của s</w:t>
+      </w:r>
+      <w:r>
+        <w:rPr>
+          <w:lang w:val="en-US"/>
+        </w:rPr>
+        <w:t>.</w:t>
+      </w:r>
+      <w:r>
+        <w:t xml:space="preserve"> </w:t>
+      </w:r>
+    </w:p>
+    <w:p>
+      <w:pPr>
+        <w:tabs>
+          <w:tab w:val="left" w:pos="284"/>
+          <w:tab w:val="left" w:pos="2835"/>
+          <w:tab w:val="left" w:pos="4962"/>
+          <w:tab w:val="left" w:pos="7371"/>
+        </w:tabs>
+        <w:rPr>
+          <w:lang w:val="en-US"/>
+        </w:rPr>
+      </w:pPr>
+      <w:r>
+        <w:t>c. Đếm số từ của s và xuất mỗi từ nằm trên 1 dòng</w:t>
+      </w:r>
+      <w:r>
+        <w:rPr>
+          <w:lang w:val="en-US"/>
+        </w:rPr>
+        <w:t>.</w:t>
+      </w:r>
+      <w:r>
+        <w:t xml:space="preserve"> </w:t>
+      </w:r>
+    </w:p>
+    <w:p>
+      <w:pPr>
+        <w:tabs>
+          <w:tab w:val="left" w:pos="284"/>
+          <w:tab w:val="left" w:pos="2835"/>
+          <w:tab w:val="left" w:pos="4962"/>
+          <w:tab w:val="left" w:pos="7371"/>
+        </w:tabs>
+        <w:rPr>
+          <w:lang w:val="en-US"/>
+        </w:rPr>
+      </w:pPr>
+      <w:r>
+        <w:t xml:space="preserve">d. </w:t>
+      </w:r>
+      <w:r>
+        <w:t>N</w:t>
+      </w:r>
+      <w:r>
+        <w:t>hập số tự nhiên k, xuất k ký tự bên trái của s, k kí tự bên phải của s</w:t>
+      </w:r>
+      <w:r>
+        <w:rPr>
+          <w:lang w:val="en-US"/>
+        </w:rPr>
+        <w:t>.</w:t>
+      </w:r>
+      <w:r>
+        <w:t xml:space="preserve"> </w:t>
+      </w:r>
+    </w:p>
+    <w:p>
+      <w:pPr>
+        <w:tabs>
+          <w:tab w:val="left" w:pos="284"/>
+          <w:tab w:val="left" w:pos="2835"/>
+          <w:tab w:val="left" w:pos="4962"/>
+          <w:tab w:val="left" w:pos="7371"/>
+        </w:tabs>
+        <w:rPr>
+          <w:lang w:val="en-US"/>
+        </w:rPr>
+      </w:pPr>
+      <w:r>
+        <w:t xml:space="preserve">e. </w:t>
+      </w:r>
+      <w:r>
+        <w:t>N</w:t>
+      </w:r>
+      <w:r>
+        <w:t>hập số tự nhiên k, n, xuất n kí tự của s kể từ vị trí k</w:t>
+      </w:r>
+      <w:r>
+        <w:rPr>
+          <w:lang w:val="en-US"/>
+        </w:rPr>
+        <w:t>.</w:t>
       </w:r>
     </w:p>
     <w:sectPr>

</xml_diff>